<commit_message>
Subido a servidor de GitHub Pages, añadido readme con documentación.
</commit_message>
<xml_diff>
--- a/documentación/Diego García Rocha    Práctica 7 ACCESIBILIDAD.docx
+++ b/documentación/Diego García Rocha    Práctica 7 ACCESIBILIDAD.docx
@@ -2157,10 +2157,10 @@
         <mc:AlternateContent>
           <mc:Choice Requires="wps">
             <w:drawing>
-              <wp:anchor distT="0" distB="0" distL="114300" distR="114300" simplePos="0" relativeHeight="251689984" behindDoc="0" locked="0" layoutInCell="1" allowOverlap="1" wp14:anchorId="27E4CAB1" wp14:editId="6C6ABD7F">
+              <wp:anchor distT="0" distB="0" distL="114300" distR="114300" simplePos="0" relativeHeight="251689984" behindDoc="0" locked="0" layoutInCell="1" allowOverlap="1" wp14:anchorId="27E4CAB1" wp14:editId="1D14011B">
                 <wp:simplePos x="0" y="0"/>
                 <wp:positionH relativeFrom="column">
-                  <wp:posOffset>57150</wp:posOffset>
+                  <wp:posOffset>-6350</wp:posOffset>
                 </wp:positionH>
                 <wp:positionV relativeFrom="paragraph">
                   <wp:posOffset>4677410</wp:posOffset>
@@ -2215,7 +2215,7 @@
           </mc:Choice>
           <mc:Fallback>
             <w:pict>
-              <v:line w14:anchorId="0B658C9D" id="Conector recto 36" o:spid="_x0000_s1026" style="position:absolute;z-index:251689984;visibility:visible;mso-wrap-style:square;mso-width-percent:0;mso-wrap-distance-left:9pt;mso-wrap-distance-top:0;mso-wrap-distance-right:9pt;mso-wrap-distance-bottom:0;mso-position-horizontal:absolute;mso-position-horizontal-relative:text;mso-position-vertical:absolute;mso-position-vertical-relative:text;mso-width-percent:0;mso-width-relative:margin" from="4.5pt,368.3pt" to="76.5pt,368.3pt" o:gfxdata="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" strokecolor="#b6bac7" strokeweight="6pt">
+              <v:line w14:anchorId="2EB16D37" id="Conector recto 36" o:spid="_x0000_s1026" style="position:absolute;z-index:251689984;visibility:visible;mso-wrap-style:square;mso-width-percent:0;mso-wrap-distance-left:9pt;mso-wrap-distance-top:0;mso-wrap-distance-right:9pt;mso-wrap-distance-bottom:0;mso-position-horizontal:absolute;mso-position-horizontal-relative:text;mso-position-vertical:absolute;mso-position-vertical-relative:text;mso-width-percent:0;mso-width-relative:margin" from="-.5pt,368.3pt" to="71.5pt,368.3pt" o:gfxdata="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" strokecolor="#b6bac7" strokeweight="6pt">
                 <v:stroke joinstyle="miter"/>
               </v:line>
             </w:pict>
@@ -3105,12 +3105,254 @@
           <w:sz w:val="30"/>
           <w:szCs w:val="30"/>
         </w:rPr>
-        <w:t>y el medioambiente para conseguir un mundo mejor!.</w:t>
+        <w:t xml:space="preserve">y el medioambiente para conseguir un mundo </w:t>
+      </w:r>
+      <w:proofErr w:type="gramStart"/>
+      <w:r>
+        <w:rPr>
+          <w:rFonts w:ascii="Roboto" w:hAnsi="Roboto"/>
+          <w:sz w:val="30"/>
+          <w:szCs w:val="30"/>
+        </w:rPr>
+        <w:t>mejor!.</w:t>
+      </w:r>
+      <w:proofErr w:type="gramEnd"/>
+    </w:p>
+    <w:p>
+      <w:pPr>
+        <w:jc w:val="both"/>
+        <w:rPr>
+          <w:rFonts w:ascii="Roboto" w:hAnsi="Roboto"/>
+          <w:sz w:val="30"/>
+          <w:szCs w:val="30"/>
+        </w:rPr>
+      </w:pPr>
+    </w:p>
+    <w:p>
+      <w:pPr>
+        <w:jc w:val="both"/>
+        <w:rPr>
+          <w:rFonts w:ascii="Roboto" w:hAnsi="Roboto"/>
+          <w:noProof/>
+          <w:color w:val="000000" w:themeColor="text1"/>
+          <w:spacing w:val="-32"/>
+          <w:sz w:val="60"/>
+          <w:szCs w:val="60"/>
+        </w:rPr>
+      </w:pPr>
+      <w:r>
+        <w:rPr>
+          <w:rFonts w:ascii="Roboto" w:hAnsi="Roboto"/>
+          <w:noProof/>
+          <w:color w:val="000000" w:themeColor="text1"/>
+          <w:spacing w:val="-32"/>
+          <w:sz w:val="60"/>
+          <w:szCs w:val="60"/>
+        </w:rPr>
+        <mc:AlternateContent>
+          <mc:Choice Requires="wps">
+            <w:drawing>
+              <wp:anchor distT="0" distB="0" distL="114300" distR="114300" simplePos="0" relativeHeight="251692032" behindDoc="0" locked="0" layoutInCell="1" allowOverlap="1" wp14:anchorId="0CF32EC7" wp14:editId="589E3279">
+                <wp:simplePos x="0" y="0"/>
+                <wp:positionH relativeFrom="column">
+                  <wp:posOffset>76200</wp:posOffset>
+                </wp:positionH>
+                <wp:positionV relativeFrom="paragraph">
+                  <wp:posOffset>570865</wp:posOffset>
+                </wp:positionV>
+                <wp:extent cx="914400" cy="0"/>
+                <wp:effectExtent l="0" t="38100" r="38100" b="38100"/>
+                <wp:wrapNone/>
+                <wp:docPr id="2" name="Conector recto 2"/>
+                <wp:cNvGraphicFramePr/>
+                <a:graphic xmlns:a="http://schemas.openxmlformats.org/drawingml/2006/main">
+                  <a:graphicData uri="http://schemas.microsoft.com/office/word/2010/wordprocessingShape">
+                    <wps:wsp>
+                      <wps:cNvCnPr/>
+                      <wps:spPr>
+                        <a:xfrm>
+                          <a:off x="0" y="0"/>
+                          <a:ext cx="914400" cy="0"/>
+                        </a:xfrm>
+                        <a:prstGeom prst="line">
+                          <a:avLst/>
+                        </a:prstGeom>
+                        <a:ln w="76200">
+                          <a:solidFill>
+                            <a:srgbClr val="B6BAC7"/>
+                          </a:solidFill>
+                        </a:ln>
+                        <a:effectLst/>
+                      </wps:spPr>
+                      <wps:style>
+                        <a:lnRef idx="1">
+                          <a:schemeClr val="accent1"/>
+                        </a:lnRef>
+                        <a:fillRef idx="0">
+                          <a:schemeClr val="accent1"/>
+                        </a:fillRef>
+                        <a:effectRef idx="0">
+                          <a:schemeClr val="accent1"/>
+                        </a:effectRef>
+                        <a:fontRef idx="minor">
+                          <a:schemeClr val="tx1"/>
+                        </a:fontRef>
+                      </wps:style>
+                      <wps:bodyPr/>
+                    </wps:wsp>
+                  </a:graphicData>
+                </a:graphic>
+                <wp14:sizeRelH relativeFrom="margin">
+                  <wp14:pctWidth>0</wp14:pctWidth>
+                </wp14:sizeRelH>
+              </wp:anchor>
+            </w:drawing>
+          </mc:Choice>
+          <mc:Fallback>
+            <w:pict>
+              <v:line w14:anchorId="5E3A3BF1" id="Conector recto 2" o:spid="_x0000_s1026" style="position:absolute;z-index:251692032;visibility:visible;mso-wrap-style:square;mso-width-percent:0;mso-wrap-distance-left:9pt;mso-wrap-distance-top:0;mso-wrap-distance-right:9pt;mso-wrap-distance-bottom:0;mso-position-horizontal:absolute;mso-position-horizontal-relative:text;mso-position-vertical:absolute;mso-position-vertical-relative:text;mso-width-percent:0;mso-width-relative:margin" from="6pt,44.95pt" to="78pt,44.95pt" o:gfxdata="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" strokecolor="#b6bac7" strokeweight="6pt">
+                <v:stroke joinstyle="miter"/>
+              </v:line>
+            </w:pict>
+          </mc:Fallback>
+        </mc:AlternateContent>
+      </w:r>
+      <w:r>
+        <w:rPr>
+          <w:rFonts w:ascii="Roboto" w:hAnsi="Roboto"/>
+          <w:noProof/>
+          <w:color w:val="000000" w:themeColor="text1"/>
+          <w:spacing w:val="-32"/>
+          <w:sz w:val="60"/>
+          <w:szCs w:val="60"/>
+        </w:rPr>
+        <w:t>VALIDADOR</w:t>
+      </w:r>
+    </w:p>
+    <w:p>
+      <w:pPr>
+        <w:jc w:val="both"/>
+        <w:rPr>
+          <w:rFonts w:ascii="Roboto" w:hAnsi="Roboto"/>
+          <w:noProof/>
+          <w:color w:val="000000" w:themeColor="text1"/>
+          <w:spacing w:val="-32"/>
+          <w:sz w:val="30"/>
+          <w:szCs w:val="30"/>
+        </w:rPr>
+      </w:pPr>
+    </w:p>
+    <w:p>
+      <w:pPr>
+        <w:jc w:val="both"/>
+        <w:rPr>
+          <w:rFonts w:ascii="Roboto" w:hAnsi="Roboto"/>
+          <w:noProof/>
+          <w:sz w:val="20"/>
+          <w:szCs w:val="20"/>
+        </w:rPr>
+      </w:pPr>
+      <w:r>
+        <w:rPr>
+          <w:rFonts w:ascii="Roboto" w:hAnsi="Roboto"/>
+          <w:noProof/>
+          <w:sz w:val="30"/>
+          <w:szCs w:val="30"/>
+        </w:rPr>
+        <w:drawing>
+          <wp:anchor distT="0" distB="0" distL="114300" distR="114300" simplePos="0" relativeHeight="251693056" behindDoc="1" locked="0" layoutInCell="1" allowOverlap="1" wp14:anchorId="470C7A12" wp14:editId="047924F9">
+            <wp:simplePos x="0" y="0"/>
+            <wp:positionH relativeFrom="column">
+              <wp:posOffset>-51435</wp:posOffset>
+            </wp:positionH>
+            <wp:positionV relativeFrom="paragraph">
+              <wp:posOffset>255270</wp:posOffset>
+            </wp:positionV>
+            <wp:extent cx="5836920" cy="4302760"/>
+            <wp:effectExtent l="19050" t="0" r="11430" b="1221740"/>
+            <wp:wrapTight wrapText="bothSides">
+              <wp:wrapPolygon edited="0">
+                <wp:start x="846" y="0"/>
+                <wp:lineTo x="-70" y="287"/>
+                <wp:lineTo x="-70" y="21039"/>
+                <wp:lineTo x="634" y="21421"/>
+                <wp:lineTo x="-70" y="22665"/>
+                <wp:lineTo x="-70" y="27638"/>
+                <wp:lineTo x="21572" y="27638"/>
+                <wp:lineTo x="21572" y="22952"/>
+                <wp:lineTo x="21078" y="21421"/>
+                <wp:lineTo x="21572" y="20178"/>
+                <wp:lineTo x="21572" y="1148"/>
+                <wp:lineTo x="21149" y="478"/>
+                <wp:lineTo x="20655" y="0"/>
+                <wp:lineTo x="846" y="0"/>
+              </wp:wrapPolygon>
+            </wp:wrapTight>
+            <wp:docPr id="3" name="Imagen 3" descr="Pantalla de computadora con fondo negro&#10;&#10;Descripción generada automáticamente con confianza media"/>
+            <wp:cNvGraphicFramePr>
+              <a:graphicFrameLocks xmlns:a="http://schemas.openxmlformats.org/drawingml/2006/main" noChangeAspect="1"/>
+            </wp:cNvGraphicFramePr>
+            <a:graphic xmlns:a="http://schemas.openxmlformats.org/drawingml/2006/main">
+              <a:graphicData uri="http://schemas.openxmlformats.org/drawingml/2006/picture">
+                <pic:pic xmlns:pic="http://schemas.openxmlformats.org/drawingml/2006/picture">
+                  <pic:nvPicPr>
+                    <pic:cNvPr id="3" name="Imagen 3" descr="Pantalla de computadora con fondo negro&#10;&#10;Descripción generada automáticamente con confianza media"/>
+                    <pic:cNvPicPr/>
+                  </pic:nvPicPr>
+                  <pic:blipFill rotWithShape="1">
+                    <a:blip r:embed="rId16" cstate="print">
+                      <a:extLst>
+                        <a:ext uri="{28A0092B-C50C-407E-A947-70E740481C1C}">
+                          <a14:useLocalDpi xmlns:a14="http://schemas.microsoft.com/office/drawing/2010/main" val="0"/>
+                        </a:ext>
+                      </a:extLst>
+                    </a:blip>
+                    <a:srcRect t="33590" b="46701"/>
+                    <a:stretch/>
+                  </pic:blipFill>
+                  <pic:spPr bwMode="auto">
+                    <a:xfrm>
+                      <a:off x="0" y="0"/>
+                      <a:ext cx="5836920" cy="4302760"/>
+                    </a:xfrm>
+                    <a:prstGeom prst="roundRect">
+                      <a:avLst>
+                        <a:gd name="adj" fmla="val 8594"/>
+                      </a:avLst>
+                    </a:prstGeom>
+                    <a:solidFill>
+                      <a:srgbClr val="FFFFFF">
+                        <a:shade val="85000"/>
+                      </a:srgbClr>
+                    </a:solidFill>
+                    <a:ln>
+                      <a:noFill/>
+                    </a:ln>
+                    <a:effectLst>
+                      <a:reflection blurRad="12700" stA="38000" endPos="28000" dist="5000" dir="5400000" sy="-100000" algn="bl" rotWithShape="0"/>
+                    </a:effectLst>
+                    <a:extLst>
+                      <a:ext uri="{53640926-AAD7-44D8-BBD7-CCE9431645EC}">
+                        <a14:shadowObscured xmlns:a14="http://schemas.microsoft.com/office/drawing/2010/main"/>
+                      </a:ext>
+                    </a:extLst>
+                  </pic:spPr>
+                </pic:pic>
+              </a:graphicData>
+            </a:graphic>
+            <wp14:sizeRelH relativeFrom="margin">
+              <wp14:pctWidth>0</wp14:pctWidth>
+            </wp14:sizeRelH>
+            <wp14:sizeRelV relativeFrom="margin">
+              <wp14:pctHeight>0</wp14:pctHeight>
+            </wp14:sizeRelV>
+          </wp:anchor>
+        </w:drawing>
       </w:r>
     </w:p>
     <w:sectPr>
-      <w:headerReference w:type="default" r:id="rId16"/>
-      <w:footerReference w:type="default" r:id="rId17"/>
+      <w:headerReference w:type="default" r:id="rId17"/>
+      <w:footerReference w:type="default" r:id="rId18"/>
       <w:pgSz w:w="11906" w:h="16838"/>
       <w:pgMar w:top="1417" w:right="1701" w:bottom="1417" w:left="1701" w:header="708" w:footer="708" w:gutter="0"/>
       <w:cols w:space="708"/>

</xml_diff>

<commit_message>
Añadido link del repo a la documentación
</commit_message>
<xml_diff>
--- a/documentación/Diego García Rocha    Práctica 7 ACCESIBILIDAD.docx
+++ b/documentación/Diego García Rocha    Práctica 7 ACCESIBILIDAD.docx
@@ -3241,49 +3241,35 @@
           <w:szCs w:val="30"/>
         </w:rPr>
       </w:pPr>
-    </w:p>
-    <w:p>
-      <w:pPr>
-        <w:jc w:val="both"/>
+      <w:r>
         <w:rPr>
           <w:rFonts w:ascii="Roboto" w:hAnsi="Roboto"/>
           <w:noProof/>
-          <w:sz w:val="20"/>
-          <w:szCs w:val="20"/>
-        </w:rPr>
-      </w:pPr>
-      <w:r>
-        <w:rPr>
-          <w:rFonts w:ascii="Roboto" w:hAnsi="Roboto"/>
-          <w:noProof/>
           <w:sz w:val="30"/>
           <w:szCs w:val="30"/>
         </w:rPr>
         <w:drawing>
-          <wp:anchor distT="0" distB="0" distL="114300" distR="114300" simplePos="0" relativeHeight="251693056" behindDoc="1" locked="0" layoutInCell="1" allowOverlap="1" wp14:anchorId="470C7A12" wp14:editId="047924F9">
+          <wp:anchor distT="0" distB="0" distL="114300" distR="114300" simplePos="0" relativeHeight="251693056" behindDoc="1" locked="0" layoutInCell="1" allowOverlap="1" wp14:anchorId="470C7A12" wp14:editId="053507F1">
             <wp:simplePos x="0" y="0"/>
             <wp:positionH relativeFrom="column">
-              <wp:posOffset>-51435</wp:posOffset>
+              <wp:posOffset>-219075</wp:posOffset>
             </wp:positionH>
             <wp:positionV relativeFrom="paragraph">
-              <wp:posOffset>255270</wp:posOffset>
+              <wp:posOffset>421005</wp:posOffset>
             </wp:positionV>
             <wp:extent cx="5836920" cy="4302760"/>
-            <wp:effectExtent l="19050" t="0" r="11430" b="1221740"/>
+            <wp:effectExtent l="0" t="0" r="0" b="2540"/>
             <wp:wrapTight wrapText="bothSides">
               <wp:wrapPolygon edited="0">
                 <wp:start x="846" y="0"/>
-                <wp:lineTo x="-70" y="287"/>
-                <wp:lineTo x="-70" y="21039"/>
+                <wp:lineTo x="0" y="574"/>
+                <wp:lineTo x="0" y="20848"/>
                 <wp:lineTo x="634" y="21421"/>
-                <wp:lineTo x="-70" y="22665"/>
-                <wp:lineTo x="-70" y="27638"/>
-                <wp:lineTo x="21572" y="27638"/>
-                <wp:lineTo x="21572" y="22952"/>
-                <wp:lineTo x="21078" y="21421"/>
-                <wp:lineTo x="21572" y="20178"/>
-                <wp:lineTo x="21572" y="1148"/>
-                <wp:lineTo x="21149" y="478"/>
+                <wp:lineTo x="775" y="21517"/>
+                <wp:lineTo x="20726" y="21517"/>
+                <wp:lineTo x="20937" y="21421"/>
+                <wp:lineTo x="21501" y="20656"/>
+                <wp:lineTo x="21501" y="574"/>
                 <wp:lineTo x="20655" y="0"/>
                 <wp:lineTo x="846" y="0"/>
               </wp:wrapPolygon>
@@ -3328,9 +3314,7 @@
                     <a:ln>
                       <a:noFill/>
                     </a:ln>
-                    <a:effectLst>
-                      <a:reflection blurRad="12700" stA="38000" endPos="28000" dist="5000" dir="5400000" sy="-100000" algn="bl" rotWithShape="0"/>
-                    </a:effectLst>
+                    <a:effectLst/>
                     <a:extLst>
                       <a:ext uri="{53640926-AAD7-44D8-BBD7-CCE9431645EC}">
                         <a14:shadowObscured xmlns:a14="http://schemas.microsoft.com/office/drawing/2010/main"/>
@@ -3350,9 +3334,105 @@
         </w:drawing>
       </w:r>
     </w:p>
+    <w:p>
+      <w:pPr>
+        <w:jc w:val="both"/>
+        <w:rPr>
+          <w:rFonts w:ascii="Roboto" w:hAnsi="Roboto"/>
+          <w:noProof/>
+          <w:sz w:val="20"/>
+          <w:szCs w:val="20"/>
+        </w:rPr>
+      </w:pPr>
+    </w:p>
+    <w:p>
+      <w:pPr>
+        <w:rPr>
+          <w:rFonts w:ascii="Roboto" w:hAnsi="Roboto"/>
+          <w:sz w:val="30"/>
+          <w:szCs w:val="30"/>
+        </w:rPr>
+      </w:pPr>
+      <w:proofErr w:type="gramStart"/>
+      <w:r>
+        <w:rPr>
+          <w:rFonts w:ascii="Roboto" w:hAnsi="Roboto"/>
+          <w:sz w:val="30"/>
+          <w:szCs w:val="30"/>
+        </w:rPr>
+        <w:t>Link</w:t>
+      </w:r>
+      <w:proofErr w:type="gramEnd"/>
+      <w:r>
+        <w:rPr>
+          <w:rFonts w:ascii="Roboto" w:hAnsi="Roboto"/>
+          <w:sz w:val="30"/>
+          <w:szCs w:val="30"/>
+        </w:rPr>
+        <w:t xml:space="preserve"> al repositorio de GitHub: </w:t>
+      </w:r>
+      <w:hyperlink r:id="rId17" w:history="1">
+        <w:r>
+          <w:rPr>
+            <w:rStyle w:val="Hipervnculo"/>
+            <w:rFonts w:ascii="Roboto" w:hAnsi="Roboto"/>
+            <w:sz w:val="30"/>
+            <w:szCs w:val="30"/>
+          </w:rPr>
+          <w:t>https://github.com/diego011294/practica-accesibilidad</w:t>
+        </w:r>
+      </w:hyperlink>
+    </w:p>
+    <w:p>
+      <w:pPr>
+        <w:rPr>
+          <w:rFonts w:ascii="Roboto" w:hAnsi="Roboto"/>
+          <w:sz w:val="30"/>
+          <w:szCs w:val="30"/>
+        </w:rPr>
+      </w:pPr>
+      <w:proofErr w:type="gramStart"/>
+      <w:r>
+        <w:rPr>
+          <w:rFonts w:ascii="Roboto" w:hAnsi="Roboto"/>
+          <w:sz w:val="30"/>
+          <w:szCs w:val="30"/>
+        </w:rPr>
+        <w:t>Link</w:t>
+      </w:r>
+      <w:proofErr w:type="gramEnd"/>
+      <w:r>
+        <w:rPr>
+          <w:rFonts w:ascii="Roboto" w:hAnsi="Roboto"/>
+          <w:sz w:val="30"/>
+          <w:szCs w:val="30"/>
+        </w:rPr>
+        <w:t xml:space="preserve"> a la Pagina web alojada en GitHub Pages:</w:t>
+      </w:r>
+    </w:p>
+    <w:p>
+      <w:pPr>
+        <w:rPr>
+          <w:rFonts w:ascii="Roboto" w:hAnsi="Roboto"/>
+          <w:sz w:val="30"/>
+          <w:szCs w:val="30"/>
+        </w:rPr>
+      </w:pPr>
+      <w:hyperlink r:id="rId18" w:history="1">
+        <w:r>
+          <w:rPr>
+            <w:rStyle w:val="Hipervnculo"/>
+            <w:rFonts w:ascii="Roboto" w:hAnsi="Roboto"/>
+            <w:sz w:val="30"/>
+            <w:szCs w:val="30"/>
+          </w:rPr>
+          <w:t>https://diego011294.github.io/practica-accesibilidad/</w:t>
+        </w:r>
+      </w:hyperlink>
+    </w:p>
     <w:sectPr>
-      <w:headerReference w:type="default" r:id="rId17"/>
-      <w:footerReference w:type="default" r:id="rId18"/>
+      <w:headerReference w:type="default" r:id="rId19"/>
+      <w:footerReference w:type="default" r:id="rId20"/>
       <w:pgSz w:w="11906" w:h="16838"/>
       <w:pgMar w:top="1417" w:right="1701" w:bottom="1417" w:left="1701" w:header="708" w:footer="708" w:gutter="0"/>
       <w:cols w:space="708"/>
@@ -4016,6 +4096,29 @@
     <w:uiPriority w:val="99"/>
     <w:rsid w:val="002F7E08"/>
   </w:style>
+  <w:style w:type="character" w:styleId="Hipervnculo">
+    <w:name w:val="Hyperlink"/>
+    <w:basedOn w:val="Fuentedeprrafopredeter"/>
+    <w:uiPriority w:val="99"/>
+    <w:unhideWhenUsed/>
+    <w:rsid w:val="00A560A5"/>
+    <w:rPr>
+      <w:color w:val="0563C1" w:themeColor="hyperlink"/>
+      <w:u w:val="single"/>
+    </w:rPr>
+  </w:style>
+  <w:style w:type="character" w:styleId="Mencinsinresolver">
+    <w:name w:val="Unresolved Mention"/>
+    <w:basedOn w:val="Fuentedeprrafopredeter"/>
+    <w:uiPriority w:val="99"/>
+    <w:semiHidden/>
+    <w:unhideWhenUsed/>
+    <w:rsid w:val="00A560A5"/>
+    <w:rPr>
+      <w:color w:val="605E5C"/>
+      <w:shd w:val="clear" w:color="auto" w:fill="E1DFDD"/>
+    </w:rPr>
+  </w:style>
 </w:styles>
 </file>
 

</xml_diff>